<commit_message>
Added information on CBV to cover letter
</commit_message>
<xml_diff>
--- a/pub/Letters/160826_CoverLetter.docx
+++ b/pub/Letters/160826_CoverLetter.docx
@@ -151,13 +151,8 @@
       <w:r>
         <w:t xml:space="preserve"> </w:t>
       </w:r>
-      <w:proofErr w:type="gramStart"/>
-      <w:r>
-        <w:t>Specifically</w:t>
-      </w:r>
-      <w:proofErr w:type="gramEnd"/>
-      <w:r>
-        <w:t xml:space="preserve"> we have highlight the </w:t>
+      <w:r>
+        <w:t xml:space="preserve">Specifically we have highlight the </w:t>
       </w:r>
       <w:r>
         <w:t>significance</w:t>
@@ -175,11 +170,10 @@
         <w:t xml:space="preserve">voxel wise, clinical </w:t>
       </w:r>
       <w:r>
-        <w:t>perfusion studies.</w:t>
-      </w:r>
-      <w:r>
-        <w:t xml:space="preserve"> </w:t>
-      </w:r>
+        <w:t>perfusion studies and extended the proof that CBV can still be recovered.</w:t>
+      </w:r>
+      <w:bookmarkStart w:id="0" w:name="_GoBack"/>
+      <w:bookmarkEnd w:id="0"/>
     </w:p>
     <w:p/>
     <w:p/>
@@ -210,10 +204,7 @@
         <w:t>Best regards</w:t>
       </w:r>
     </w:p>
-    <w:p>
-      <w:bookmarkStart w:id="0" w:name="_GoBack"/>
-      <w:bookmarkEnd w:id="0"/>
-    </w:p>
+    <w:p/>
     <w:p>
       <w:r>
         <w:t xml:space="preserve">Constantin Sandman </w:t>

</xml_diff>